<commit_message>
Ajuste no caso de teste 5 e 6
</commit_message>
<xml_diff>
--- a/4.4 Caso de Teste - UC-05 Bloquear usuário.docx
+++ b/4.4 Caso de Teste - UC-05 Bloquear usuário.docx
@@ -241,8 +241,6 @@
               </w:rPr>
               <w:t>Não se aplica</w:t>
             </w:r>
-            <w:bookmarkStart w:id="0" w:name="_GoBack"/>
-            <w:bookmarkEnd w:id="0"/>
           </w:p>
         </w:tc>
       </w:tr>
@@ -470,15 +468,7 @@
                 <w:b/>
                 <w:bCs/>
               </w:rPr>
-              <w:t>USUÁRIO BLOQUEADO</w:t>
-            </w:r>
-            <w:r>
-              <w:rPr>
-                <w:rFonts w:ascii="Arial" w:hAnsi="Arial" w:cs="Arial"/>
-                <w:b/>
-                <w:bCs/>
-              </w:rPr>
-              <w:t xml:space="preserve"> COM SUCESSO</w:t>
+              <w:t>USUÁRIO BLOQUEADO COM SUCESSO</w:t>
             </w:r>
           </w:p>
           <w:p>
@@ -490,6 +480,16 @@
                 <w:bCs/>
               </w:rPr>
             </w:pPr>
+          </w:p>
+          <w:p>
+            <w:pPr>
+              <w:spacing w:after="0" w:line="240" w:lineRule="auto"/>
+              <w:rPr>
+                <w:rFonts w:ascii="Arial" w:hAnsi="Arial" w:cs="Arial"/>
+                <w:b/>
+                <w:bCs/>
+              </w:rPr>
+            </w:pPr>
             <w:r>
               <w:rPr>
                 <w:rFonts w:ascii="Arial" w:hAnsi="Arial" w:cs="Arial"/>
@@ -508,6 +508,16 @@
                 <w:bCs/>
               </w:rPr>
             </w:pPr>
+          </w:p>
+          <w:p>
+            <w:pPr>
+              <w:spacing w:after="0" w:line="240" w:lineRule="auto"/>
+              <w:rPr>
+                <w:rFonts w:ascii="Arial" w:hAnsi="Arial" w:cs="Arial"/>
+                <w:b/>
+                <w:bCs/>
+              </w:rPr>
+            </w:pPr>
             <w:r>
               <w:rPr>
                 <w:rFonts w:ascii="Arial" w:hAnsi="Arial" w:cs="Arial"/>
@@ -526,6 +536,18 @@
                 <w:bCs/>
               </w:rPr>
             </w:pPr>
+            <w:bookmarkStart w:id="0" w:name="_GoBack"/>
+            <w:bookmarkEnd w:id="0"/>
+          </w:p>
+          <w:p>
+            <w:pPr>
+              <w:spacing w:after="0" w:line="240" w:lineRule="auto"/>
+              <w:rPr>
+                <w:rFonts w:ascii="Arial" w:hAnsi="Arial" w:cs="Arial"/>
+                <w:b/>
+                <w:bCs/>
+              </w:rPr>
+            </w:pPr>
             <w:r>
               <w:rPr>
                 <w:rFonts w:ascii="Arial" w:hAnsi="Arial" w:cs="Arial"/>
@@ -550,15 +572,7 @@
                 <w:b/>
                 <w:bCs/>
               </w:rPr>
-              <w:t xml:space="preserve"> RETORNA PARA A TELA </w:t>
-            </w:r>
-            <w:r>
-              <w:rPr>
-                <w:rFonts w:ascii="Arial" w:hAnsi="Arial" w:cs="Arial"/>
-                <w:b/>
-                <w:bCs/>
-              </w:rPr>
-              <w:t>DE EDIÇÃO/CONSULTA DO USUÁRIO</w:t>
+              <w:t xml:space="preserve"> RETORNA PARA A TELA DE EDIÇÃO/CONSULTA DO USUÁRIO</w:t>
             </w:r>
           </w:p>
         </w:tc>
@@ -3264,7 +3278,7 @@
 </file>
 
 <file path=customXml/itemProps1.xml><?xml version="1.0" encoding="utf-8"?>
-<ds:datastoreItem xmlns:ds="http://schemas.openxmlformats.org/officeDocument/2006/customXml" ds:itemID="{41DA3F8D-17A7-4FEC-B329-7AF1B99D720A}">
+<ds:datastoreItem xmlns:ds="http://schemas.openxmlformats.org/officeDocument/2006/customXml" ds:itemID="{E70C5D02-44FB-4382-909E-21860BB9EBD5}">
   <ds:schemaRefs>
     <ds:schemaRef ds:uri="http://schemas.openxmlformats.org/officeDocument/2006/bibliography"/>
   </ds:schemaRefs>

</xml_diff>